<commit_message>
split out model practical into 2
</commit_message>
<xml_diff>
--- a/vignettes/drafts/fact-sheets/tb-fact-sheet/tb-fact-sheet.docx
+++ b/vignettes/drafts/fact-sheets/tb-fact-sheet/tb-fact-sheet.docx
@@ -1708,7 +1708,7 @@
               <a:graphicData uri="http://schemas.openxmlformats.org/drawingml/2006/picture">
                 <pic:pic>
                   <pic:nvPicPr>
-                    <pic:cNvPr descr="/home/biddmodellingcourse/biddmodellingcourse/vignettes/drafts/fact-sheets/tb-fact-sheet/tb-fact-sheet_files/figure-docx/plot-incidence-1.png" id="0" name="Picture"/>
+                    <pic:cNvPr descr="/home/seabbs/biddmodellingcourse/vignettes/drafts/fact-sheets/tb-fact-sheet/tb-fact-sheet_files/figure-docx/plot-incidence-1.png" id="0" name="Picture"/>
                     <pic:cNvPicPr>
                       <a:picLocks noChangeArrowheads="1" noChangeAspect="1"/>
                     </pic:cNvPicPr>
@@ -1965,7 +1965,7 @@
               <a:graphicData uri="http://schemas.openxmlformats.org/drawingml/2006/picture">
                 <pic:pic>
                   <pic:nvPicPr>
-                    <pic:cNvPr descr="/home/biddmodellingcourse/biddmodellingcourse/vignettes/drafts/fact-sheets/tb-fact-sheet/tb-fact-sheet_files/figure-docx/plot-prop-pul-1.png" id="0" name="Picture"/>
+                    <pic:cNvPr descr="/home/seabbs/biddmodellingcourse/vignettes/drafts/fact-sheets/tb-fact-sheet/tb-fact-sheet_files/figure-docx/plot-prop-pul-1.png" id="0" name="Picture"/>
                     <pic:cNvPicPr>
                       <a:picLocks noChangeArrowheads="1" noChangeAspect="1"/>
                     </pic:cNvPicPr>
@@ -2788,7 +2788,7 @@
     </w:lvl>
   </w:abstractNum>
   <w:abstractNum w:abstractNumId="990">
-    <w:nsid w:val="8be2c7ee"/>
+    <w:nsid w:val="18c56e81"/>
     <w:multiLevelType w:val="multilevel"/>
     <w:lvl w:ilvl="0">
       <w:numFmt w:val="bullet"/>
@@ -2869,7 +2869,7 @@
     </w:lvl>
   </w:abstractNum>
   <w:abstractNum w:abstractNumId="99411">
-    <w:nsid w:val="6cd529a1"/>
+    <w:nsid w:val="7b0091f9"/>
     <w:multiLevelType w:val="multilevel"/>
     <w:lvl w:ilvl="0">
       <w:start w:val="1"/>

</xml_diff>